<commit_message>
REPORTGEN-1244: fix one config in report OWASP mobile 2016 detailed report
</commit_message>
<xml_diff>
--- a/CastReporting.Reporting.Core/Templates/Application/Compliance reports/OWASP-Mobile-2016 Detailed Report.docx
+++ b/CastReporting.Reporting.Core/Templates/Application/Compliance reports/OWASP-Mobile-2016 Detailed Report.docx
@@ -3952,7 +3952,6 @@
                                   </w:rPr>
                                   <w:br/>
                                 </w:r>
-                                <w:proofErr w:type="gramStart"/>
                                 <w:r>
                                   <w:rPr>
                                     <w:rFonts w:asciiTheme="majorHAnsi" w:hAnsiTheme="majorHAnsi" w:cs="Arial"/>
@@ -3969,17 +3968,7 @@
                                     <w:color w:val="624ABB"/>
                                     <w:sz w:val="56"/>
                                   </w:rPr>
-                                  <w:t>Mobile</w:t>
-                                </w:r>
-                                <w:proofErr w:type="gramEnd"/>
-                                <w:r>
-                                  <w:rPr>
-                                    <w:rFonts w:asciiTheme="majorHAnsi" w:hAnsiTheme="majorHAnsi" w:cs="Arial"/>
-                                    <w:b/>
-                                    <w:color w:val="624ABB"/>
-                                    <w:sz w:val="56"/>
-                                  </w:rPr>
-                                  <w:t xml:space="preserve"> 2016</w:t>
+                                  <w:t>Mobile 2016</w:t>
                                 </w:r>
                               </w:p>
                               <w:p>
@@ -4174,7 +4163,11 @@
               </mc:Choice>
               <mc:Fallback>
                 <w:pict>
-                  <v:shape w14:anchorId="789AD5BD" id="Text Box 83" o:spid="_x0000_s1056" type="#_x0000_t202" style="position:absolute;left:0;text-align:left;margin-left:229.05pt;margin-top:114.95pt;width:473.6pt;height:202.8pt;z-index:251670528;visibility:visible;mso-wrap-style:square;mso-width-percent:0;mso-height-percent:0;mso-wrap-distance-left:9pt;mso-wrap-distance-top:0;mso-wrap-distance-right:9pt;mso-wrap-distance-bottom:0;mso-position-horizontal:absolute;mso-position-horizontal-relative:page;mso-position-vertical:absolute;mso-position-vertical-relative:page;mso-width-percent:0;mso-height-percent:0;mso-width-relative:page;mso-height-relative:margin;v-text-anchor:top" o:gfxdata="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" filled="f" stroked="f" strokeweight=".5pt">
+                  <v:shapetype w14:anchorId="789AD5BD" id="_x0000_t202" coordsize="21600,21600" o:spt="202" path="m,l,21600r21600,l21600,xe">
+                    <v:stroke joinstyle="miter"/>
+                    <v:path gradientshapeok="t" o:connecttype="rect"/>
+                  </v:shapetype>
+                  <v:shape id="Text Box 83" o:spid="_x0000_s1056" type="#_x0000_t202" style="position:absolute;left:0;text-align:left;margin-left:229.05pt;margin-top:114.95pt;width:473.6pt;height:202.8pt;z-index:251670528;visibility:visible;mso-wrap-style:square;mso-width-percent:0;mso-height-percent:0;mso-wrap-distance-left:9pt;mso-wrap-distance-top:0;mso-wrap-distance-right:9pt;mso-wrap-distance-bottom:0;mso-position-horizontal:absolute;mso-position-horizontal-relative:page;mso-position-vertical:absolute;mso-position-vertical-relative:page;mso-width-percent:0;mso-height-percent:0;mso-width-relative:page;mso-height-relative:margin;v-text-anchor:top" o:gfxdata="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" filled="f" stroked="f" strokeweight=".5pt">
                     <v:textbox inset="0,0,0,0">
                       <w:txbxContent>
                         <w:p>
@@ -4196,7 +4189,6 @@
                             </w:rPr>
                             <w:br/>
                           </w:r>
-                          <w:proofErr w:type="gramStart"/>
                           <w:r>
                             <w:rPr>
                               <w:rFonts w:asciiTheme="majorHAnsi" w:hAnsiTheme="majorHAnsi" w:cs="Arial"/>
@@ -4213,17 +4205,7 @@
                               <w:color w:val="624ABB"/>
                               <w:sz w:val="56"/>
                             </w:rPr>
-                            <w:t>Mobile</w:t>
-                          </w:r>
-                          <w:proofErr w:type="gramEnd"/>
-                          <w:r>
-                            <w:rPr>
-                              <w:rFonts w:asciiTheme="majorHAnsi" w:hAnsiTheme="majorHAnsi" w:cs="Arial"/>
-                              <w:b/>
-                              <w:color w:val="624ABB"/>
-                              <w:sz w:val="56"/>
-                            </w:rPr>
-                            <w:t xml:space="preserve"> 2016</w:t>
+                            <w:t>Mobile 2016</w:t>
                           </w:r>
                         </w:p>
                         <w:p>
@@ -5484,7 +5466,6 @@
           <w:rFonts w:eastAsia="Calibri"/>
           <w:noProof/>
           <w:color w:val="624ABB"/>
-          <w:lang w:val="it-IT"/>
           <w14:scene3d>
             <w14:camera w14:prst="orthographicFront"/>
             <w14:lightRig w14:rig="threePt" w14:dir="t">
@@ -5511,7 +5492,6 @@
           <w:rFonts w:eastAsia="Calibri"/>
           <w:noProof/>
           <w:color w:val="624ABB"/>
-          <w:lang w:val="it-IT"/>
         </w:rPr>
         <w:t>OWASP -2016 Mobile M1 - Improper Platform Usage</w:t>
       </w:r>
@@ -5529,7 +5509,7 @@
           <w:color w:val="624ABB"/>
           <w:sz w:val="24"/>
           <w:szCs w:val="24"/>
-          <w:lang w:eastAsia="en-GB"/>
+          <w:lang w:val="it-IT" w:eastAsia="en-GB"/>
         </w:rPr>
       </w:pPr>
       <w:r>
@@ -5555,7 +5535,7 @@
           <w:color w:val="624ABB"/>
           <w:sz w:val="24"/>
           <w:szCs w:val="24"/>
-          <w:lang w:eastAsia="en-GB"/>
+          <w:lang w:val="it-IT" w:eastAsia="en-GB"/>
         </w:rPr>
         <w:tab/>
       </w:r>
@@ -5582,361 +5562,12 @@
           <w:color w:val="624ABB"/>
           <w:sz w:val="24"/>
           <w:szCs w:val="24"/>
-          <w:lang w:eastAsia="en-GB"/>
+          <w:lang w:val="it-IT" w:eastAsia="en-GB"/>
         </w:rPr>
       </w:pPr>
       <w:r>
         <w:rPr>
           <w:rFonts w:eastAsia="Calibri"/>
-          <w:noProof/>
-          <w:color w:val="624ABB"/>
-          <w14:scene3d>
-            <w14:camera w14:prst="orthographicFront"/>
-            <w14:lightRig w14:rig="threePt" w14:dir="t">
-              <w14:rot w14:lat="0" w14:lon="0" w14:rev="0"/>
-            </w14:lightRig>
-          </w14:scene3d>
-        </w:rPr>
-        <w:t>2.4.</w:t>
-      </w:r>
-      <w:r>
-        <w:rPr>
-          <w:rFonts w:asciiTheme="minorHAnsi" w:eastAsiaTheme="minorEastAsia" w:hAnsiTheme="minorHAnsi" w:cstheme="minorBidi"/>
-          <w:smallCaps w:val="0"/>
-          <w:noProof/>
-          <w:color w:val="624ABB"/>
-          <w:sz w:val="24"/>
-          <w:szCs w:val="24"/>
-          <w:lang w:eastAsia="en-GB"/>
-        </w:rPr>
-        <w:tab/>
-      </w:r>
-      <w:r>
-        <w:rPr>
-          <w:rFonts w:eastAsia="Calibri"/>
-          <w:noProof/>
-          <w:color w:val="624ABB"/>
-        </w:rPr>
-        <w:t>OWASP -2016 Mobile M3 – Insecure Communication</w:t>
-      </w:r>
-    </w:p>
-    <w:p>
-      <w:pPr>
-        <w:pStyle w:val="TOC2"/>
-        <w:tabs>
-          <w:tab w:val="left" w:pos="1200"/>
-        </w:tabs>
-        <w:rPr>
-          <w:rFonts w:asciiTheme="minorHAnsi" w:eastAsiaTheme="minorEastAsia" w:hAnsiTheme="minorHAnsi" w:cstheme="minorBidi"/>
-          <w:smallCaps w:val="0"/>
-          <w:noProof/>
-          <w:color w:val="624ABB"/>
-          <w:sz w:val="24"/>
-          <w:szCs w:val="24"/>
-          <w:lang w:eastAsia="en-GB"/>
-        </w:rPr>
-      </w:pPr>
-      <w:r>
-        <w:rPr>
-          <w:rFonts w:eastAsia="Calibri"/>
-          <w:noProof/>
-          <w:color w:val="624ABB"/>
-          <w14:scene3d>
-            <w14:camera w14:prst="orthographicFront"/>
-            <w14:lightRig w14:rig="threePt" w14:dir="t">
-              <w14:rot w14:lat="0" w14:lon="0" w14:rev="0"/>
-            </w14:lightRig>
-          </w14:scene3d>
-        </w:rPr>
-        <w:t>2.5.</w:t>
-      </w:r>
-      <w:r>
-        <w:rPr>
-          <w:rFonts w:asciiTheme="minorHAnsi" w:eastAsiaTheme="minorEastAsia" w:hAnsiTheme="minorHAnsi" w:cstheme="minorBidi"/>
-          <w:smallCaps w:val="0"/>
-          <w:noProof/>
-          <w:color w:val="624ABB"/>
-          <w:sz w:val="24"/>
-          <w:szCs w:val="24"/>
-          <w:lang w:eastAsia="en-GB"/>
-        </w:rPr>
-        <w:tab/>
-      </w:r>
-      <w:r>
-        <w:rPr>
-          <w:rFonts w:eastAsia="Calibri"/>
-          <w:noProof/>
-          <w:color w:val="624ABB"/>
-        </w:rPr>
-        <w:t>OWASP -2016 Mobile M4 – Insecure Authentication</w:t>
-      </w:r>
-    </w:p>
-    <w:p>
-      <w:pPr>
-        <w:pStyle w:val="TOC2"/>
-        <w:tabs>
-          <w:tab w:val="left" w:pos="1200"/>
-        </w:tabs>
-        <w:rPr>
-          <w:rFonts w:asciiTheme="minorHAnsi" w:eastAsiaTheme="minorEastAsia" w:hAnsiTheme="minorHAnsi" w:cstheme="minorBidi"/>
-          <w:smallCaps w:val="0"/>
-          <w:noProof/>
-          <w:color w:val="624ABB"/>
-          <w:sz w:val="24"/>
-          <w:szCs w:val="24"/>
-          <w:lang w:eastAsia="en-GB"/>
-        </w:rPr>
-      </w:pPr>
-      <w:r>
-        <w:rPr>
-          <w:rFonts w:eastAsia="Calibri"/>
-          <w:noProof/>
-          <w:color w:val="624ABB"/>
-          <w14:scene3d>
-            <w14:camera w14:prst="orthographicFront"/>
-            <w14:lightRig w14:rig="threePt" w14:dir="t">
-              <w14:rot w14:lat="0" w14:lon="0" w14:rev="0"/>
-            </w14:lightRig>
-          </w14:scene3d>
-        </w:rPr>
-        <w:t>2.6.</w:t>
-      </w:r>
-      <w:r>
-        <w:rPr>
-          <w:rFonts w:asciiTheme="minorHAnsi" w:eastAsiaTheme="minorEastAsia" w:hAnsiTheme="minorHAnsi" w:cstheme="minorBidi"/>
-          <w:smallCaps w:val="0"/>
-          <w:noProof/>
-          <w:color w:val="624ABB"/>
-          <w:sz w:val="24"/>
-          <w:szCs w:val="24"/>
-          <w:lang w:eastAsia="en-GB"/>
-        </w:rPr>
-        <w:tab/>
-      </w:r>
-      <w:r>
-        <w:rPr>
-          <w:rFonts w:eastAsia="Calibri"/>
-          <w:noProof/>
-          <w:color w:val="624ABB"/>
-        </w:rPr>
-        <w:t>OWASP -2016 Mobile M5 – Insufficient Cryptography</w:t>
-      </w:r>
-    </w:p>
-    <w:p>
-      <w:pPr>
-        <w:pStyle w:val="TOC2"/>
-        <w:tabs>
-          <w:tab w:val="left" w:pos="1200"/>
-        </w:tabs>
-        <w:rPr>
-          <w:rFonts w:asciiTheme="minorHAnsi" w:eastAsiaTheme="minorEastAsia" w:hAnsiTheme="minorHAnsi" w:cstheme="minorBidi"/>
-          <w:smallCaps w:val="0"/>
-          <w:noProof/>
-          <w:color w:val="624ABB"/>
-          <w:sz w:val="24"/>
-          <w:szCs w:val="24"/>
-          <w:lang w:eastAsia="en-GB"/>
-        </w:rPr>
-      </w:pPr>
-      <w:r>
-        <w:rPr>
-          <w:rFonts w:eastAsia="Calibri"/>
-          <w:noProof/>
-          <w:color w:val="624ABB"/>
-          <w14:scene3d>
-            <w14:camera w14:prst="orthographicFront"/>
-            <w14:lightRig w14:rig="threePt" w14:dir="t">
-              <w14:rot w14:lat="0" w14:lon="0" w14:rev="0"/>
-            </w14:lightRig>
-          </w14:scene3d>
-        </w:rPr>
-        <w:t>2.7.</w:t>
-      </w:r>
-      <w:r>
-        <w:rPr>
-          <w:rFonts w:asciiTheme="minorHAnsi" w:eastAsiaTheme="minorEastAsia" w:hAnsiTheme="minorHAnsi" w:cstheme="minorBidi"/>
-          <w:smallCaps w:val="0"/>
-          <w:noProof/>
-          <w:color w:val="624ABB"/>
-          <w:sz w:val="24"/>
-          <w:szCs w:val="24"/>
-          <w:lang w:eastAsia="en-GB"/>
-        </w:rPr>
-        <w:tab/>
-      </w:r>
-      <w:r>
-        <w:rPr>
-          <w:rFonts w:eastAsia="Calibri"/>
-          <w:noProof/>
-          <w:color w:val="624ABB"/>
-        </w:rPr>
-        <w:t>OWASP -2016 Mobile M6 – Insecure Authorization</w:t>
-      </w:r>
-    </w:p>
-    <w:p>
-      <w:pPr>
-        <w:pStyle w:val="TOC2"/>
-        <w:tabs>
-          <w:tab w:val="left" w:pos="1200"/>
-        </w:tabs>
-        <w:rPr>
-          <w:rFonts w:asciiTheme="minorHAnsi" w:eastAsiaTheme="minorEastAsia" w:hAnsiTheme="minorHAnsi" w:cstheme="minorBidi"/>
-          <w:smallCaps w:val="0"/>
-          <w:noProof/>
-          <w:color w:val="624ABB"/>
-          <w:sz w:val="24"/>
-          <w:szCs w:val="24"/>
-          <w:lang w:eastAsia="en-GB"/>
-        </w:rPr>
-      </w:pPr>
-      <w:r>
-        <w:rPr>
-          <w:rFonts w:eastAsia="Calibri"/>
-          <w:noProof/>
-          <w:color w:val="624ABB"/>
-          <w14:scene3d>
-            <w14:camera w14:prst="orthographicFront"/>
-            <w14:lightRig w14:rig="threePt" w14:dir="t">
-              <w14:rot w14:lat="0" w14:lon="0" w14:rev="0"/>
-            </w14:lightRig>
-          </w14:scene3d>
-        </w:rPr>
-        <w:t>2.8.</w:t>
-      </w:r>
-      <w:r>
-        <w:rPr>
-          <w:rFonts w:asciiTheme="minorHAnsi" w:eastAsiaTheme="minorEastAsia" w:hAnsiTheme="minorHAnsi" w:cstheme="minorBidi"/>
-          <w:smallCaps w:val="0"/>
-          <w:noProof/>
-          <w:color w:val="624ABB"/>
-          <w:sz w:val="24"/>
-          <w:szCs w:val="24"/>
-          <w:lang w:eastAsia="en-GB"/>
-        </w:rPr>
-        <w:tab/>
-      </w:r>
-      <w:r>
-        <w:rPr>
-          <w:rFonts w:eastAsia="Calibri"/>
-          <w:noProof/>
-          <w:color w:val="624ABB"/>
-        </w:rPr>
-        <w:t>OWASP -2016 Mobile M7 – Client Code Quality</w:t>
-      </w:r>
-    </w:p>
-    <w:p>
-      <w:pPr>
-        <w:pStyle w:val="TOC1"/>
-        <w:tabs>
-          <w:tab w:val="left" w:pos="737"/>
-        </w:tabs>
-        <w:rPr>
-          <w:rFonts w:asciiTheme="minorHAnsi" w:eastAsiaTheme="minorEastAsia" w:hAnsiTheme="minorHAnsi" w:cstheme="minorBidi"/>
-          <w:b w:val="0"/>
-          <w:caps w:val="0"/>
-          <w:noProof/>
-          <w:color w:val="624ABB"/>
-          <w:sz w:val="24"/>
-          <w:szCs w:val="24"/>
-          <w:lang w:eastAsia="en-GB"/>
-        </w:rPr>
-      </w:pPr>
-      <w:r>
-        <w:rPr>
-          <w:rFonts w:asciiTheme="minorHAnsi" w:hAnsiTheme="minorHAnsi"/>
-          <w:noProof/>
-          <w:color w:val="624ABB"/>
-        </w:rPr>
-        <w:t>3.</w:t>
-      </w:r>
-      <w:r>
-        <w:rPr>
-          <w:rFonts w:asciiTheme="minorHAnsi" w:eastAsiaTheme="minorEastAsia" w:hAnsiTheme="minorHAnsi" w:cstheme="minorBidi"/>
-          <w:b w:val="0"/>
-          <w:caps w:val="0"/>
-          <w:noProof/>
-          <w:color w:val="624ABB"/>
-          <w:sz w:val="24"/>
-          <w:szCs w:val="24"/>
-          <w:lang w:eastAsia="en-GB"/>
-        </w:rPr>
-        <w:tab/>
-      </w:r>
-      <w:r>
-        <w:rPr>
-          <w:noProof/>
-          <w:color w:val="624ABB"/>
-        </w:rPr>
-        <w:t>Security Violation Details</w:t>
-      </w:r>
-    </w:p>
-    <w:p>
-      <w:pPr>
-        <w:pStyle w:val="TOC2"/>
-        <w:tabs>
-          <w:tab w:val="left" w:pos="1200"/>
-        </w:tabs>
-        <w:rPr>
-          <w:rFonts w:asciiTheme="minorHAnsi" w:eastAsiaTheme="minorEastAsia" w:hAnsiTheme="minorHAnsi" w:cstheme="minorBidi"/>
-          <w:smallCaps w:val="0"/>
-          <w:noProof/>
-          <w:color w:val="624ABB"/>
-          <w:sz w:val="24"/>
-          <w:szCs w:val="24"/>
-          <w:lang w:eastAsia="en-GB"/>
-        </w:rPr>
-      </w:pPr>
-      <w:r>
-        <w:rPr>
-          <w:noProof/>
-          <w:color w:val="624ABB"/>
-          <w14:scene3d>
-            <w14:camera w14:prst="orthographicFront"/>
-            <w14:lightRig w14:rig="threePt" w14:dir="t">
-              <w14:rot w14:lat="0" w14:lon="0" w14:rev="0"/>
-            </w14:lightRig>
-          </w14:scene3d>
-        </w:rPr>
-        <w:t>3.1.</w:t>
-      </w:r>
-      <w:r>
-        <w:rPr>
-          <w:rFonts w:asciiTheme="minorHAnsi" w:eastAsiaTheme="minorEastAsia" w:hAnsiTheme="minorHAnsi" w:cstheme="minorBidi"/>
-          <w:smallCaps w:val="0"/>
-          <w:noProof/>
-          <w:color w:val="624ABB"/>
-          <w:sz w:val="24"/>
-          <w:szCs w:val="24"/>
-          <w:lang w:eastAsia="en-GB"/>
-        </w:rPr>
-        <w:tab/>
-      </w:r>
-      <w:r>
-        <w:rPr>
-          <w:noProof/>
-          <w:color w:val="624ABB"/>
-        </w:rPr>
-        <w:t>OWASP -2016 Mobile M1 – Improper Platform Usage</w:t>
-      </w:r>
-    </w:p>
-    <w:p>
-      <w:pPr>
-        <w:pStyle w:val="TOC2"/>
-        <w:tabs>
-          <w:tab w:val="left" w:pos="1200"/>
-        </w:tabs>
-        <w:rPr>
-          <w:rFonts w:asciiTheme="minorHAnsi" w:eastAsiaTheme="minorEastAsia" w:hAnsiTheme="minorHAnsi" w:cstheme="minorBidi"/>
-          <w:smallCaps w:val="0"/>
-          <w:noProof/>
-          <w:color w:val="624ABB"/>
-          <w:sz w:val="24"/>
-          <w:szCs w:val="24"/>
-          <w:lang w:eastAsia="en-GB"/>
-        </w:rPr>
-      </w:pPr>
-      <w:r>
-        <w:rPr>
           <w:noProof/>
           <w:color w:val="624ABB"/>
           <w:lang w:val="it-IT"/>
@@ -5947,7 +5578,7 @@
             </w14:lightRig>
           </w14:scene3d>
         </w:rPr>
-        <w:t>3.2.</w:t>
+        <w:t>2.4.</w:t>
       </w:r>
       <w:r>
         <w:rPr>
@@ -5957,17 +5588,276 @@
           <w:color w:val="624ABB"/>
           <w:sz w:val="24"/>
           <w:szCs w:val="24"/>
-          <w:lang w:eastAsia="en-GB"/>
+          <w:lang w:val="it-IT" w:eastAsia="en-GB"/>
         </w:rPr>
         <w:tab/>
       </w:r>
       <w:r>
         <w:rPr>
+          <w:rFonts w:eastAsia="Calibri"/>
           <w:noProof/>
           <w:color w:val="624ABB"/>
           <w:lang w:val="it-IT"/>
         </w:rPr>
-        <w:t>OWASP -2016 Mobile M2 – Insecure Data Storage</w:t>
+        <w:t>OWASP -2016 Mobile M3 – Insecure Communication</w:t>
+      </w:r>
+    </w:p>
+    <w:p>
+      <w:pPr>
+        <w:pStyle w:val="TOC2"/>
+        <w:tabs>
+          <w:tab w:val="left" w:pos="1200"/>
+        </w:tabs>
+        <w:rPr>
+          <w:rFonts w:asciiTheme="minorHAnsi" w:eastAsiaTheme="minorEastAsia" w:hAnsiTheme="minorHAnsi" w:cstheme="minorBidi"/>
+          <w:smallCaps w:val="0"/>
+          <w:noProof/>
+          <w:color w:val="624ABB"/>
+          <w:sz w:val="24"/>
+          <w:szCs w:val="24"/>
+          <w:lang w:val="it-IT" w:eastAsia="en-GB"/>
+        </w:rPr>
+      </w:pPr>
+      <w:r>
+        <w:rPr>
+          <w:rFonts w:eastAsia="Calibri"/>
+          <w:noProof/>
+          <w:color w:val="624ABB"/>
+          <w:lang w:val="it-IT"/>
+          <w14:scene3d>
+            <w14:camera w14:prst="orthographicFront"/>
+            <w14:lightRig w14:rig="threePt" w14:dir="t">
+              <w14:rot w14:lat="0" w14:lon="0" w14:rev="0"/>
+            </w14:lightRig>
+          </w14:scene3d>
+        </w:rPr>
+        <w:t>2.5.</w:t>
+      </w:r>
+      <w:r>
+        <w:rPr>
+          <w:rFonts w:asciiTheme="minorHAnsi" w:eastAsiaTheme="minorEastAsia" w:hAnsiTheme="minorHAnsi" w:cstheme="minorBidi"/>
+          <w:smallCaps w:val="0"/>
+          <w:noProof/>
+          <w:color w:val="624ABB"/>
+          <w:sz w:val="24"/>
+          <w:szCs w:val="24"/>
+          <w:lang w:val="it-IT" w:eastAsia="en-GB"/>
+        </w:rPr>
+        <w:tab/>
+      </w:r>
+      <w:r>
+        <w:rPr>
+          <w:rFonts w:eastAsia="Calibri"/>
+          <w:noProof/>
+          <w:color w:val="624ABB"/>
+          <w:lang w:val="it-IT"/>
+        </w:rPr>
+        <w:t>OWASP -2016 Mobile M4 – Insecure Authentication</w:t>
+      </w:r>
+    </w:p>
+    <w:p>
+      <w:pPr>
+        <w:pStyle w:val="TOC2"/>
+        <w:tabs>
+          <w:tab w:val="left" w:pos="1200"/>
+        </w:tabs>
+        <w:rPr>
+          <w:rFonts w:asciiTheme="minorHAnsi" w:eastAsiaTheme="minorEastAsia" w:hAnsiTheme="minorHAnsi" w:cstheme="minorBidi"/>
+          <w:smallCaps w:val="0"/>
+          <w:noProof/>
+          <w:color w:val="624ABB"/>
+          <w:sz w:val="24"/>
+          <w:szCs w:val="24"/>
+          <w:lang w:val="it-IT" w:eastAsia="en-GB"/>
+        </w:rPr>
+      </w:pPr>
+      <w:r>
+        <w:rPr>
+          <w:rFonts w:eastAsia="Calibri"/>
+          <w:noProof/>
+          <w:color w:val="624ABB"/>
+          <w:lang w:val="it-IT"/>
+          <w14:scene3d>
+            <w14:camera w14:prst="orthographicFront"/>
+            <w14:lightRig w14:rig="threePt" w14:dir="t">
+              <w14:rot w14:lat="0" w14:lon="0" w14:rev="0"/>
+            </w14:lightRig>
+          </w14:scene3d>
+        </w:rPr>
+        <w:t>2.6.</w:t>
+      </w:r>
+      <w:r>
+        <w:rPr>
+          <w:rFonts w:asciiTheme="minorHAnsi" w:eastAsiaTheme="minorEastAsia" w:hAnsiTheme="minorHAnsi" w:cstheme="minorBidi"/>
+          <w:smallCaps w:val="0"/>
+          <w:noProof/>
+          <w:color w:val="624ABB"/>
+          <w:sz w:val="24"/>
+          <w:szCs w:val="24"/>
+          <w:lang w:val="it-IT" w:eastAsia="en-GB"/>
+        </w:rPr>
+        <w:tab/>
+      </w:r>
+      <w:r>
+        <w:rPr>
+          <w:rFonts w:eastAsia="Calibri"/>
+          <w:noProof/>
+          <w:color w:val="624ABB"/>
+          <w:lang w:val="it-IT"/>
+        </w:rPr>
+        <w:t>OWASP -2016 Mobile M5 – Insufficient Cryptography</w:t>
+      </w:r>
+    </w:p>
+    <w:p>
+      <w:pPr>
+        <w:pStyle w:val="TOC2"/>
+        <w:tabs>
+          <w:tab w:val="left" w:pos="1200"/>
+        </w:tabs>
+        <w:rPr>
+          <w:rFonts w:asciiTheme="minorHAnsi" w:eastAsiaTheme="minorEastAsia" w:hAnsiTheme="minorHAnsi" w:cstheme="minorBidi"/>
+          <w:smallCaps w:val="0"/>
+          <w:noProof/>
+          <w:color w:val="624ABB"/>
+          <w:sz w:val="24"/>
+          <w:szCs w:val="24"/>
+          <w:lang w:val="it-IT" w:eastAsia="en-GB"/>
+        </w:rPr>
+      </w:pPr>
+      <w:r>
+        <w:rPr>
+          <w:rFonts w:eastAsia="Calibri"/>
+          <w:noProof/>
+          <w:color w:val="624ABB"/>
+          <w:lang w:val="it-IT"/>
+          <w14:scene3d>
+            <w14:camera w14:prst="orthographicFront"/>
+            <w14:lightRig w14:rig="threePt" w14:dir="t">
+              <w14:rot w14:lat="0" w14:lon="0" w14:rev="0"/>
+            </w14:lightRig>
+          </w14:scene3d>
+        </w:rPr>
+        <w:t>2.7.</w:t>
+      </w:r>
+      <w:r>
+        <w:rPr>
+          <w:rFonts w:asciiTheme="minorHAnsi" w:eastAsiaTheme="minorEastAsia" w:hAnsiTheme="minorHAnsi" w:cstheme="minorBidi"/>
+          <w:smallCaps w:val="0"/>
+          <w:noProof/>
+          <w:color w:val="624ABB"/>
+          <w:sz w:val="24"/>
+          <w:szCs w:val="24"/>
+          <w:lang w:val="it-IT" w:eastAsia="en-GB"/>
+        </w:rPr>
+        <w:tab/>
+      </w:r>
+      <w:r>
+        <w:rPr>
+          <w:rFonts w:eastAsia="Calibri"/>
+          <w:noProof/>
+          <w:color w:val="624ABB"/>
+          <w:lang w:val="it-IT"/>
+        </w:rPr>
+        <w:t>OWASP -2016 Mobile M6 – Insecure Authorization</w:t>
+      </w:r>
+    </w:p>
+    <w:p>
+      <w:pPr>
+        <w:pStyle w:val="TOC2"/>
+        <w:tabs>
+          <w:tab w:val="left" w:pos="1200"/>
+        </w:tabs>
+        <w:rPr>
+          <w:rFonts w:asciiTheme="minorHAnsi" w:eastAsiaTheme="minorEastAsia" w:hAnsiTheme="minorHAnsi" w:cstheme="minorBidi"/>
+          <w:smallCaps w:val="0"/>
+          <w:noProof/>
+          <w:color w:val="624ABB"/>
+          <w:sz w:val="24"/>
+          <w:szCs w:val="24"/>
+          <w:lang w:val="it-IT" w:eastAsia="en-GB"/>
+        </w:rPr>
+      </w:pPr>
+      <w:r>
+        <w:rPr>
+          <w:rFonts w:eastAsia="Calibri"/>
+          <w:noProof/>
+          <w:color w:val="624ABB"/>
+          <w:lang w:val="it-IT"/>
+          <w14:scene3d>
+            <w14:camera w14:prst="orthographicFront"/>
+            <w14:lightRig w14:rig="threePt" w14:dir="t">
+              <w14:rot w14:lat="0" w14:lon="0" w14:rev="0"/>
+            </w14:lightRig>
+          </w14:scene3d>
+        </w:rPr>
+        <w:t>2.8.</w:t>
+      </w:r>
+      <w:r>
+        <w:rPr>
+          <w:rFonts w:asciiTheme="minorHAnsi" w:eastAsiaTheme="minorEastAsia" w:hAnsiTheme="minorHAnsi" w:cstheme="minorBidi"/>
+          <w:smallCaps w:val="0"/>
+          <w:noProof/>
+          <w:color w:val="624ABB"/>
+          <w:sz w:val="24"/>
+          <w:szCs w:val="24"/>
+          <w:lang w:val="it-IT" w:eastAsia="en-GB"/>
+        </w:rPr>
+        <w:tab/>
+      </w:r>
+      <w:r>
+        <w:rPr>
+          <w:rFonts w:eastAsia="Calibri"/>
+          <w:noProof/>
+          <w:color w:val="624ABB"/>
+          <w:lang w:val="it-IT"/>
+        </w:rPr>
+        <w:t>OWASP -2016 Mobile M7 – Client Code Quality</w:t>
+      </w:r>
+    </w:p>
+    <w:p>
+      <w:pPr>
+        <w:pStyle w:val="TOC1"/>
+        <w:tabs>
+          <w:tab w:val="left" w:pos="737"/>
+        </w:tabs>
+        <w:rPr>
+          <w:rFonts w:asciiTheme="minorHAnsi" w:eastAsiaTheme="minorEastAsia" w:hAnsiTheme="minorHAnsi" w:cstheme="minorBidi"/>
+          <w:b w:val="0"/>
+          <w:caps w:val="0"/>
+          <w:noProof/>
+          <w:color w:val="624ABB"/>
+          <w:sz w:val="24"/>
+          <w:szCs w:val="24"/>
+          <w:lang w:eastAsia="en-GB"/>
+        </w:rPr>
+      </w:pPr>
+      <w:r>
+        <w:rPr>
+          <w:rFonts w:asciiTheme="minorHAnsi" w:hAnsiTheme="minorHAnsi"/>
+          <w:noProof/>
+          <w:color w:val="624ABB"/>
+        </w:rPr>
+        <w:t>3.</w:t>
+      </w:r>
+      <w:r>
+        <w:rPr>
+          <w:rFonts w:asciiTheme="minorHAnsi" w:eastAsiaTheme="minorEastAsia" w:hAnsiTheme="minorHAnsi" w:cstheme="minorBidi"/>
+          <w:b w:val="0"/>
+          <w:caps w:val="0"/>
+          <w:noProof/>
+          <w:color w:val="624ABB"/>
+          <w:sz w:val="24"/>
+          <w:szCs w:val="24"/>
+          <w:lang w:eastAsia="en-GB"/>
+        </w:rPr>
+        <w:tab/>
+      </w:r>
+      <w:r>
+        <w:rPr>
+          <w:noProof/>
+          <w:color w:val="624ABB"/>
+        </w:rPr>
+        <w:t>Security Violation Details</w:t>
       </w:r>
     </w:p>
     <w:p>
@@ -5997,7 +5887,7 @@
             </w14:lightRig>
           </w14:scene3d>
         </w:rPr>
-        <w:t>3.3.</w:t>
+        <w:t>3.1.</w:t>
       </w:r>
       <w:r>
         <w:rPr>
@@ -6016,7 +5906,7 @@
           <w:noProof/>
           <w:color w:val="624ABB"/>
         </w:rPr>
-        <w:t>OWASP -2016 Mobile M3 – Insecure Communication</w:t>
+        <w:t>OWASP -2016 Mobile M1 – Improper Platform Usage</w:t>
       </w:r>
     </w:p>
     <w:p>
@@ -6032,13 +5922,14 @@
           <w:color w:val="624ABB"/>
           <w:sz w:val="24"/>
           <w:szCs w:val="24"/>
-          <w:lang w:eastAsia="en-GB"/>
+          <w:lang w:val="it-IT" w:eastAsia="en-GB"/>
         </w:rPr>
       </w:pPr>
       <w:r>
         <w:rPr>
           <w:noProof/>
           <w:color w:val="624ABB"/>
+          <w:lang w:val="it-IT"/>
           <w14:scene3d>
             <w14:camera w14:prst="orthographicFront"/>
             <w14:lightRig w14:rig="threePt" w14:dir="t">
@@ -6046,7 +5937,7 @@
             </w14:lightRig>
           </w14:scene3d>
         </w:rPr>
-        <w:t>3.4.</w:t>
+        <w:t>3.2.</w:t>
       </w:r>
       <w:r>
         <w:rPr>
@@ -6056,7 +5947,7 @@
           <w:color w:val="624ABB"/>
           <w:sz w:val="24"/>
           <w:szCs w:val="24"/>
-          <w:lang w:eastAsia="en-GB"/>
+          <w:lang w:val="it-IT" w:eastAsia="en-GB"/>
         </w:rPr>
         <w:tab/>
       </w:r>
@@ -6064,8 +5955,9 @@
         <w:rPr>
           <w:noProof/>
           <w:color w:val="624ABB"/>
-        </w:rPr>
-        <w:t>OWASP -2016 Mobile M4 – Insecure Authentication</w:t>
+          <w:lang w:val="it-IT"/>
+        </w:rPr>
+        <w:t>OWASP -2016 Mobile M2 – Insecure Data Storage</w:t>
       </w:r>
     </w:p>
     <w:p>
@@ -6081,13 +5973,14 @@
           <w:color w:val="624ABB"/>
           <w:sz w:val="24"/>
           <w:szCs w:val="24"/>
-          <w:lang w:eastAsia="en-GB"/>
+          <w:lang w:val="it-IT" w:eastAsia="en-GB"/>
         </w:rPr>
       </w:pPr>
       <w:r>
         <w:rPr>
           <w:noProof/>
           <w:color w:val="624ABB"/>
+          <w:lang w:val="it-IT"/>
           <w14:scene3d>
             <w14:camera w14:prst="orthographicFront"/>
             <w14:lightRig w14:rig="threePt" w14:dir="t">
@@ -6095,7 +5988,7 @@
             </w14:lightRig>
           </w14:scene3d>
         </w:rPr>
-        <w:t>3.5.</w:t>
+        <w:t>3.3.</w:t>
       </w:r>
       <w:r>
         <w:rPr>
@@ -6105,7 +5998,7 @@
           <w:color w:val="624ABB"/>
           <w:sz w:val="24"/>
           <w:szCs w:val="24"/>
-          <w:lang w:eastAsia="en-GB"/>
+          <w:lang w:val="it-IT" w:eastAsia="en-GB"/>
         </w:rPr>
         <w:tab/>
       </w:r>
@@ -6113,8 +6006,9 @@
         <w:rPr>
           <w:noProof/>
           <w:color w:val="624ABB"/>
-        </w:rPr>
-        <w:t>OWASP -2016 Mobile M5 – Insufficient Cryptography</w:t>
+          <w:lang w:val="it-IT"/>
+        </w:rPr>
+        <w:t>OWASP -2016 Mobile M3 – Insecure Communication</w:t>
       </w:r>
     </w:p>
     <w:p>
@@ -6130,13 +6024,14 @@
           <w:color w:val="624ABB"/>
           <w:sz w:val="24"/>
           <w:szCs w:val="24"/>
-          <w:lang w:eastAsia="en-GB"/>
+          <w:lang w:val="it-IT" w:eastAsia="en-GB"/>
         </w:rPr>
       </w:pPr>
       <w:r>
         <w:rPr>
           <w:noProof/>
           <w:color w:val="624ABB"/>
+          <w:lang w:val="it-IT"/>
           <w14:scene3d>
             <w14:camera w14:prst="orthographicFront"/>
             <w14:lightRig w14:rig="threePt" w14:dir="t">
@@ -6144,7 +6039,7 @@
             </w14:lightRig>
           </w14:scene3d>
         </w:rPr>
-        <w:t>3.6.</w:t>
+        <w:t>3.4.</w:t>
       </w:r>
       <w:r>
         <w:rPr>
@@ -6154,7 +6049,7 @@
           <w:color w:val="624ABB"/>
           <w:sz w:val="24"/>
           <w:szCs w:val="24"/>
-          <w:lang w:eastAsia="en-GB"/>
+          <w:lang w:val="it-IT" w:eastAsia="en-GB"/>
         </w:rPr>
         <w:tab/>
       </w:r>
@@ -6162,8 +6057,9 @@
         <w:rPr>
           <w:noProof/>
           <w:color w:val="624ABB"/>
-        </w:rPr>
-        <w:t>OWASP -2016 Mobile M6 – Insecure Authorization</w:t>
+          <w:lang w:val="it-IT"/>
+        </w:rPr>
+        <w:t>OWASP -2016 Mobile M4 – Insecure Authentication</w:t>
       </w:r>
     </w:p>
     <w:p>
@@ -6179,13 +6075,14 @@
           <w:color w:val="624ABB"/>
           <w:sz w:val="24"/>
           <w:szCs w:val="24"/>
-          <w:lang w:eastAsia="en-GB"/>
+          <w:lang w:val="it-IT" w:eastAsia="en-GB"/>
         </w:rPr>
       </w:pPr>
       <w:r>
         <w:rPr>
           <w:noProof/>
           <w:color w:val="624ABB"/>
+          <w:lang w:val="it-IT"/>
           <w14:scene3d>
             <w14:camera w14:prst="orthographicFront"/>
             <w14:lightRig w14:rig="threePt" w14:dir="t">
@@ -6193,7 +6090,7 @@
             </w14:lightRig>
           </w14:scene3d>
         </w:rPr>
-        <w:t>3.7.</w:t>
+        <w:t>3.5.</w:t>
       </w:r>
       <w:r>
         <w:rPr>
@@ -6203,7 +6100,7 @@
           <w:color w:val="624ABB"/>
           <w:sz w:val="24"/>
           <w:szCs w:val="24"/>
-          <w:lang w:eastAsia="en-GB"/>
+          <w:lang w:val="it-IT" w:eastAsia="en-GB"/>
         </w:rPr>
         <w:tab/>
       </w:r>
@@ -6211,6 +6108,109 @@
         <w:rPr>
           <w:noProof/>
           <w:color w:val="624ABB"/>
+          <w:lang w:val="it-IT"/>
+        </w:rPr>
+        <w:t>OWASP -2016 Mobile M5 – Insufficient Cryptography</w:t>
+      </w:r>
+    </w:p>
+    <w:p>
+      <w:pPr>
+        <w:pStyle w:val="TOC2"/>
+        <w:tabs>
+          <w:tab w:val="left" w:pos="1200"/>
+        </w:tabs>
+        <w:rPr>
+          <w:rFonts w:asciiTheme="minorHAnsi" w:eastAsiaTheme="minorEastAsia" w:hAnsiTheme="minorHAnsi" w:cstheme="minorBidi"/>
+          <w:smallCaps w:val="0"/>
+          <w:noProof/>
+          <w:color w:val="624ABB"/>
+          <w:sz w:val="24"/>
+          <w:szCs w:val="24"/>
+          <w:lang w:val="it-IT" w:eastAsia="en-GB"/>
+        </w:rPr>
+      </w:pPr>
+      <w:r>
+        <w:rPr>
+          <w:noProof/>
+          <w:color w:val="624ABB"/>
+          <w:lang w:val="it-IT"/>
+          <w14:scene3d>
+            <w14:camera w14:prst="orthographicFront"/>
+            <w14:lightRig w14:rig="threePt" w14:dir="t">
+              <w14:rot w14:lat="0" w14:lon="0" w14:rev="0"/>
+            </w14:lightRig>
+          </w14:scene3d>
+        </w:rPr>
+        <w:t>3.6.</w:t>
+      </w:r>
+      <w:r>
+        <w:rPr>
+          <w:rFonts w:asciiTheme="minorHAnsi" w:eastAsiaTheme="minorEastAsia" w:hAnsiTheme="minorHAnsi" w:cstheme="minorBidi"/>
+          <w:smallCaps w:val="0"/>
+          <w:noProof/>
+          <w:color w:val="624ABB"/>
+          <w:sz w:val="24"/>
+          <w:szCs w:val="24"/>
+          <w:lang w:val="it-IT" w:eastAsia="en-GB"/>
+        </w:rPr>
+        <w:tab/>
+      </w:r>
+      <w:r>
+        <w:rPr>
+          <w:noProof/>
+          <w:color w:val="624ABB"/>
+          <w:lang w:val="it-IT"/>
+        </w:rPr>
+        <w:t>OWASP -2016 Mobile M6 – Insecure Authorization</w:t>
+      </w:r>
+    </w:p>
+    <w:p>
+      <w:pPr>
+        <w:pStyle w:val="TOC2"/>
+        <w:tabs>
+          <w:tab w:val="left" w:pos="1200"/>
+        </w:tabs>
+        <w:rPr>
+          <w:rFonts w:asciiTheme="minorHAnsi" w:eastAsiaTheme="minorEastAsia" w:hAnsiTheme="minorHAnsi" w:cstheme="minorBidi"/>
+          <w:smallCaps w:val="0"/>
+          <w:noProof/>
+          <w:color w:val="624ABB"/>
+          <w:sz w:val="24"/>
+          <w:szCs w:val="24"/>
+          <w:lang w:val="it-IT" w:eastAsia="en-GB"/>
+        </w:rPr>
+      </w:pPr>
+      <w:r>
+        <w:rPr>
+          <w:noProof/>
+          <w:color w:val="624ABB"/>
+          <w:lang w:val="it-IT"/>
+          <w14:scene3d>
+            <w14:camera w14:prst="orthographicFront"/>
+            <w14:lightRig w14:rig="threePt" w14:dir="t">
+              <w14:rot w14:lat="0" w14:lon="0" w14:rev="0"/>
+            </w14:lightRig>
+          </w14:scene3d>
+        </w:rPr>
+        <w:t>3.7.</w:t>
+      </w:r>
+      <w:r>
+        <w:rPr>
+          <w:rFonts w:asciiTheme="minorHAnsi" w:eastAsiaTheme="minorEastAsia" w:hAnsiTheme="minorHAnsi" w:cstheme="minorBidi"/>
+          <w:smallCaps w:val="0"/>
+          <w:noProof/>
+          <w:color w:val="624ABB"/>
+          <w:sz w:val="24"/>
+          <w:szCs w:val="24"/>
+          <w:lang w:val="it-IT" w:eastAsia="en-GB"/>
+        </w:rPr>
+        <w:tab/>
+      </w:r>
+      <w:r>
+        <w:rPr>
+          <w:noProof/>
+          <w:color w:val="624ABB"/>
+          <w:lang w:val="it-IT"/>
         </w:rPr>
         <w:t>OWASP -2016 Mobile M7 – Client Code Quality</w:t>
       </w:r>
@@ -8223,25 +8223,7 @@
           <w:sz w:val="20"/>
           <w:szCs w:val="20"/>
         </w:rPr>
-        <w:t xml:space="preserve">, </w:t>
-      </w:r>
-      <w:proofErr w:type="gramStart"/>
-      <w:r>
-        <w:rPr>
-          <w:rFonts w:asciiTheme="minorHAnsi" w:hAnsiTheme="minorHAnsi" w:cstheme="minorHAnsi"/>
-          <w:sz w:val="20"/>
-          <w:szCs w:val="20"/>
-        </w:rPr>
-        <w:t>the Keychain</w:t>
-      </w:r>
-      <w:proofErr w:type="gramEnd"/>
-      <w:r>
-        <w:rPr>
-          <w:rFonts w:asciiTheme="minorHAnsi" w:hAnsiTheme="minorHAnsi" w:cstheme="minorHAnsi"/>
-          <w:sz w:val="20"/>
-          <w:szCs w:val="20"/>
-        </w:rPr>
-        <w:t>, or some other security control that is part of the mobile operating system. There are several ways that mobile apps can experience this risk.</w:t>
+        <w:t>, the Keychain, or some other security control that is part of the mobile operating system. There are several ways that mobile apps can experience this risk.</w:t>
       </w:r>
     </w:p>
     <w:p>
@@ -10601,25 +10583,7 @@
           <w:sz w:val="20"/>
           <w:szCs w:val="20"/>
         </w:rPr>
-        <w:t xml:space="preserve">This category captures notions of authenticating the end user or bad session management. This can </w:t>
-      </w:r>
-      <w:proofErr w:type="gramStart"/>
-      <w:r>
-        <w:rPr>
-          <w:rFonts w:asciiTheme="minorHAnsi" w:hAnsiTheme="minorHAnsi" w:cstheme="minorHAnsi"/>
-          <w:sz w:val="20"/>
-          <w:szCs w:val="20"/>
-        </w:rPr>
-        <w:t>include:</w:t>
-      </w:r>
-      <w:proofErr w:type="gramEnd"/>
-      <w:r>
-        <w:rPr>
-          <w:rFonts w:asciiTheme="minorHAnsi" w:hAnsiTheme="minorHAnsi" w:cstheme="minorHAnsi"/>
-          <w:sz w:val="20"/>
-          <w:szCs w:val="20"/>
-        </w:rPr>
-        <w:t xml:space="preserve"> failing to identify the user at all when that should be required, failure to maintain the user's identity when it is required, weaknesses in session management</w:t>
+        <w:t>This category captures notions of authenticating the end user or bad session management. This can include: failing to identify the user at all when that should be required, failure to maintain the user's identity when it is required, weaknesses in session management</w:t>
       </w:r>
     </w:p>
     <w:p>
@@ -11408,25 +11372,7 @@
           <w:sz w:val="20"/>
           <w:szCs w:val="20"/>
         </w:rPr>
-        <w:t xml:space="preserve">The code applies cryptography to a sensitive information asset. However, </w:t>
-      </w:r>
-      <w:proofErr w:type="gramStart"/>
-      <w:r>
-        <w:rPr>
-          <w:rFonts w:asciiTheme="minorHAnsi" w:hAnsiTheme="minorHAnsi" w:cstheme="minorHAnsi"/>
-          <w:sz w:val="20"/>
-          <w:szCs w:val="20"/>
-        </w:rPr>
-        <w:t>the cryptography</w:t>
-      </w:r>
-      <w:proofErr w:type="gramEnd"/>
-      <w:r>
-        <w:rPr>
-          <w:rFonts w:asciiTheme="minorHAnsi" w:hAnsiTheme="minorHAnsi" w:cstheme="minorHAnsi"/>
-          <w:sz w:val="20"/>
-          <w:szCs w:val="20"/>
-        </w:rPr>
-        <w:t xml:space="preserve"> is insufficient in some way. Note that anything and everything related to TLS or SSL goes in M3. Also, if the app fails to use cryptography at all when it should, that probably belongs in M2. This category is for issues where cryptography was attempted, but it wasn't done correctly </w:t>
+        <w:t xml:space="preserve">The code applies cryptography to a sensitive information asset. However, the cryptography is insufficient in some way. Note that anything and everything related to TLS or SSL goes in M3. Also, if the app fails to use cryptography at all when it should, that probably belongs in M2. This category is for issues where cryptography was attempted, but it wasn't done correctly </w:t>
       </w:r>
     </w:p>
     <w:p>
@@ -12183,23 +12129,7 @@
           <w:rFonts w:asciiTheme="minorHAnsi" w:hAnsiTheme="minorHAnsi" w:cstheme="minorHAnsi"/>
           <w:sz w:val="20"/>
         </w:rPr>
-        <w:t xml:space="preserve">This is a category to capture any failures in authorization (e.g., authorization decisions </w:t>
-      </w:r>
-      <w:proofErr w:type="gramStart"/>
-      <w:r>
-        <w:rPr>
-          <w:rFonts w:asciiTheme="minorHAnsi" w:hAnsiTheme="minorHAnsi" w:cstheme="minorHAnsi"/>
-          <w:sz w:val="20"/>
-        </w:rPr>
-        <w:t>in</w:t>
-      </w:r>
-      <w:proofErr w:type="gramEnd"/>
-      <w:r>
-        <w:rPr>
-          <w:rFonts w:asciiTheme="minorHAnsi" w:hAnsiTheme="minorHAnsi" w:cstheme="minorHAnsi"/>
-          <w:sz w:val="20"/>
-        </w:rPr>
-        <w:t xml:space="preserve"> the client side, forced browsing, etc.). It is distinct from authentication issues (e.g., device enrolment, user identification, etc.). If the app does not authenticate users at all in a situation where it should (e.g., granting anonymous access to some resource or service when authenticated and authorized access is required), then that is an authentication failure not an authorization failure</w:t>
+        <w:t>This is a category to capture any failures in authorization (e.g., authorization decisions in the client side, forced browsing, etc.). It is distinct from authentication issues (e.g., device enrolment, user identification, etc.). If the app does not authenticate users at all in a situation where it should (e.g., granting anonymous access to some resource or service when authenticated and authorized access is required), then that is an authentication failure not an authorization failure</w:t>
       </w:r>
       <w:r>
         <w:rPr>
@@ -13698,25 +13628,7 @@
           <w:sz w:val="14"/>
           <w:lang w:val="fr-FR"/>
         </w:rPr>
-        <w:t xml:space="preserve">Table </w:t>
-      </w:r>
-      <w:proofErr w:type="gramStart"/>
-      <w:r>
-        <w:rPr>
-          <w:i/>
-          <w:sz w:val="14"/>
-          <w:lang w:val="fr-FR"/>
-        </w:rPr>
-        <w:t>9:</w:t>
-      </w:r>
-      <w:proofErr w:type="gramEnd"/>
-      <w:r>
-        <w:rPr>
-          <w:i/>
-          <w:sz w:val="14"/>
-          <w:lang w:val="fr-FR"/>
-        </w:rPr>
-        <w:t xml:space="preserve"> M7- Client Code </w:t>
+        <w:t xml:space="preserve">Table 9: M7- Client Code </w:t>
       </w:r>
       <w:proofErr w:type="spellStart"/>
       <w:r>
@@ -14091,7 +14003,7 @@
         <w:ind w:left="540" w:right="657" w:hanging="540"/>
         <w:rPr>
           <w:b w:val="0"/>
-          <w:lang w:val="en-US"/>
+          <w:lang w:val="it-IT"/>
         </w:rPr>
       </w:pPr>
       <w:bookmarkStart w:id="79" w:name="_Toc531865340"/>
@@ -14101,49 +14013,28 @@
       <w:r>
         <w:rPr>
           <w:b w:val="0"/>
-          <w:lang w:val="en-US"/>
+          <w:lang w:val="it-IT"/>
         </w:rPr>
         <w:t>OWASP -201</w:t>
       </w:r>
       <w:r>
         <w:rPr>
           <w:b w:val="0"/>
-          <w:lang w:val="en-US"/>
+          <w:lang w:val="it-IT"/>
         </w:rPr>
         <w:t>6 Mobile M</w:t>
       </w:r>
       <w:r>
         <w:rPr>
           <w:b w:val="0"/>
-          <w:lang w:val="en-US"/>
-        </w:rPr>
-        <w:t>2</w:t>
+          <w:lang w:val="it-IT"/>
+        </w:rPr>
+        <w:t xml:space="preserve">2 – </w:t>
       </w:r>
       <w:r>
         <w:rPr>
           <w:b w:val="0"/>
-          <w:lang w:val="en-US"/>
-        </w:rPr>
-        <w:t xml:space="preserve"> </w:t>
-      </w:r>
-      <w:r>
-        <w:rPr>
-          <w:b w:val="0"/>
-          <w:lang w:val="en-US"/>
-        </w:rPr>
-        <w:t>–</w:t>
-      </w:r>
-      <w:r>
-        <w:rPr>
-          <w:b w:val="0"/>
-          <w:lang w:val="en-US"/>
-        </w:rPr>
-        <w:t xml:space="preserve"> </w:t>
-      </w:r>
-      <w:r>
-        <w:rPr>
-          <w:b w:val="0"/>
-          <w:lang w:val="en-US"/>
+          <w:lang w:val="it-IT"/>
         </w:rPr>
         <w:t>Insecure Data Storage</w:t>
       </w:r>
@@ -15049,7 +14940,7 @@
           <w:insideV w:val="none" w:sz="0" w:space="0" w:color="auto"/>
         </w:tblBorders>
         <w:tblLook w:val="0420" w:firstRow="1" w:lastRow="0" w:firstColumn="0" w:lastColumn="0" w:noHBand="0" w:noVBand="1"/>
-        <w:tblDescription w:val="TABLE;LIST_RULES_VIOLATIONS_BOOKMARKS;METRICS=A6-2017,COUNT=50"/>
+        <w:tblDescription w:val="TABLE;LIST_RULES_VIOLATIONS_BOOKMARKS;METRICS=M6-2016,COUNT=50"/>
       </w:tblPr>
       <w:tblGrid>
         <w:gridCol w:w="9917"/>
@@ -15396,23 +15287,7 @@
         <w:ind w:right="657"/>
       </w:pPr>
       <w:r>
-        <w:t xml:space="preserve">Software Intelligence creates understanding into software architecture, </w:t>
-      </w:r>
-      <w:proofErr w:type="gramStart"/>
-      <w:r>
-        <w:t>end to end</w:t>
-      </w:r>
-      <w:proofErr w:type="gramEnd"/>
-      <w:r>
-        <w:t xml:space="preserve"> transaction flows, data access patterns and more, helping teams work confidently and faster. Hundreds of companies rely on CAST Software Intelligence to improve end-user satisfaction and time-to-market, prevent business disruption and reduce </w:t>
-      </w:r>
-      <w:proofErr w:type="gramStart"/>
-      <w:r>
-        <w:t>cost</w:t>
-      </w:r>
-      <w:proofErr w:type="gramEnd"/>
-      <w:r>
-        <w:t>, enabling them to move past today’s obstacles and to tackle the next wave of innovation.</w:t>
+        <w:t>Software Intelligence creates understanding into software architecture, end to end transaction flows, data access patterns and more, helping teams work confidently and faster. Hundreds of companies rely on CAST Software Intelligence to improve end-user satisfaction and time-to-market, prevent business disruption and reduce cost, enabling them to move past today’s obstacles and to tackle the next wave of innovation.</w:t>
       </w:r>
     </w:p>
     <w:p>

</xml_diff>